<commit_message>
Revert "Updated the 8th project"
This reverts commit b54761e69b6b64a445ed2d42c1bcd6f5d41a835f.
</commit_message>
<xml_diff>
--- a/assets/Resume_Muhammad_Azreen_Bin_Muhammad.docx
+++ b/assets/Resume_Muhammad_Azreen_Bin_Muhammad.docx
@@ -12,8 +12,8 @@
         <w:tblLook w:val="00A0" w:firstRow="1" w:lastRow="0" w:firstColumn="1" w:lastColumn="0" w:noHBand="0" w:noVBand="0"/>
       </w:tblPr>
       <w:tblGrid>
-        <w:gridCol w:w="7257"/>
-        <w:gridCol w:w="3210"/>
+        <w:gridCol w:w="7338"/>
+        <w:gridCol w:w="3129"/>
       </w:tblGrid>
       <w:tr>
         <w:tc>
@@ -115,6 +115,7 @@
           </w:tcPr>
           <w:p>
             <w:pPr>
+              <w:jc w:val="center"/>
               <w:rPr>
                 <w:rFonts w:asciiTheme="minorHAnsi" w:hAnsiTheme="minorHAnsi" w:cstheme="minorHAnsi"/>
                 <w:b/>
@@ -126,17 +127,28 @@
               <w:rPr>
                 <w:rFonts w:asciiTheme="minorHAnsi" w:hAnsiTheme="minorHAnsi" w:cstheme="minorHAnsi"/>
                 <w:b/>
-              </w:rPr>
-              <w:t xml:space="preserve">                                                                   </w:t>
-            </w:r>
-            <w:r>
-              <w:rPr>
-                <w:rFonts w:asciiTheme="minorHAnsi" w:hAnsiTheme="minorHAnsi" w:cstheme="minorHAnsi"/>
-                <w:b/>
                 <w:sz w:val="21"/>
                 <w:szCs w:val="21"/>
               </w:rPr>
               <w:t>Website:</w:t>
+            </w:r>
+            <w:r>
+              <w:rPr>
+                <w:rFonts w:asciiTheme="minorHAnsi" w:hAnsiTheme="minorHAnsi" w:cstheme="minorHAnsi"/>
+                <w:b/>
+                <w:sz w:val="21"/>
+                <w:szCs w:val="21"/>
+              </w:rPr>
+              <w:t xml:space="preserve"> </w:t>
+            </w:r>
+            <w:r>
+              <w:rPr>
+                <w:rFonts w:asciiTheme="minorHAnsi" w:hAnsiTheme="minorHAnsi" w:cstheme="minorHAnsi"/>
+                <w:b/>
+                <w:sz w:val="21"/>
+                <w:szCs w:val="21"/>
+              </w:rPr>
+              <w:t>https://the1azreen.github.io/Digital_Resume/</w:t>
             </w:r>
           </w:p>
           <w:p>

</xml_diff>